<commit_message>
Update Relatorio 1 - Pabo Melo.docx
</commit_message>
<xml_diff>
--- a/Relatorio 1 - Pabo Melo.docx
+++ b/Relatorio 1 - Pabo Melo.docx
@@ -15471,8 +15471,6 @@
           <w:szCs w:val="24"/>
         </w:rPr>
       </w:pPr>
-      <w:bookmarkStart w:id="0" w:name="_GoBack"/>
-      <w:bookmarkEnd w:id="0"/>
       <w:r>
         <w:rPr>
           <w:rFonts w:ascii="Arial" w:hAnsi="Arial" w:cs="Arial"/>
@@ -15500,7 +15498,7 @@
         </w:rPr>
         <w:t xml:space="preserve">Até o momento foram encontrados 14 </w:t>
       </w:r>
-      <w:bookmarkStart w:id="1" w:name="_Hlk181892734"/>
+      <w:bookmarkStart w:id="0" w:name="_Hlk181892734"/>
       <w:r>
         <w:rPr>
           <w:rFonts w:ascii="Arial" w:hAnsi="Arial" w:cs="Arial"/>
@@ -15541,7 +15539,7 @@
         </w:rPr>
         <w:t xml:space="preserve"> em </w:t>
       </w:r>
-      <w:bookmarkEnd w:id="1"/>
+      <w:bookmarkEnd w:id="0"/>
       <w:r>
         <w:rPr>
           <w:rFonts w:ascii="Arial" w:hAnsi="Arial" w:cs="Arial"/>
@@ -24533,9 +24531,36 @@
     </w:p>
     <w:p>
       <w:pPr>
+        <w:pStyle w:val="PargrafodaLista"/>
+        <w:numPr>
+          <w:ilvl w:val="0"/>
+          <w:numId w:val="1"/>
+        </w:numPr>
         <w:jc w:val="both"/>
         <w:rPr>
           <w:rFonts w:ascii="Arial" w:hAnsi="Arial" w:cs="Arial"/>
+          <w:b/>
+          <w:sz w:val="24"/>
+          <w:szCs w:val="24"/>
+        </w:rPr>
+      </w:pPr>
+      <w:r>
+        <w:rPr>
+          <w:rFonts w:ascii="Arial" w:hAnsi="Arial" w:cs="Arial"/>
+          <w:b/>
+          <w:sz w:val="24"/>
+          <w:szCs w:val="24"/>
+        </w:rPr>
+        <w:t>Próximas etapas</w:t>
+      </w:r>
+    </w:p>
+    <w:p>
+      <w:pPr>
+        <w:pStyle w:val="PargrafodaLista"/>
+        <w:jc w:val="both"/>
+        <w:rPr>
+          <w:rFonts w:ascii="Arial" w:hAnsi="Arial" w:cs="Arial"/>
+          <w:b/>
           <w:sz w:val="24"/>
           <w:szCs w:val="24"/>
         </w:rPr>
@@ -24543,6 +24568,11 @@
     </w:p>
     <w:p>
       <w:pPr>
+        <w:pStyle w:val="PargrafodaLista"/>
+        <w:numPr>
+          <w:ilvl w:val="0"/>
+          <w:numId w:val="2"/>
+        </w:numPr>
         <w:jc w:val="both"/>
         <w:rPr>
           <w:rFonts w:ascii="Arial" w:hAnsi="Arial" w:cs="Arial"/>
@@ -24550,6 +24580,186 @@
           <w:szCs w:val="24"/>
         </w:rPr>
       </w:pPr>
+      <w:r>
+        <w:rPr>
+          <w:rFonts w:ascii="Arial" w:hAnsi="Arial" w:cs="Arial"/>
+          <w:sz w:val="24"/>
+          <w:szCs w:val="24"/>
+        </w:rPr>
+        <w:t>Contatar quatro autores para obter dados</w:t>
+      </w:r>
+    </w:p>
+    <w:p>
+      <w:pPr>
+        <w:pStyle w:val="PargrafodaLista"/>
+        <w:numPr>
+          <w:ilvl w:val="0"/>
+          <w:numId w:val="2"/>
+        </w:numPr>
+        <w:jc w:val="both"/>
+        <w:rPr>
+          <w:rFonts w:ascii="Arial" w:hAnsi="Arial" w:cs="Arial"/>
+          <w:sz w:val="24"/>
+          <w:szCs w:val="24"/>
+        </w:rPr>
+      </w:pPr>
+      <w:r>
+        <w:rPr>
+          <w:rFonts w:ascii="Arial" w:hAnsi="Arial" w:cs="Arial"/>
+          <w:sz w:val="24"/>
+          <w:szCs w:val="24"/>
+        </w:rPr>
+        <w:t>Padronizar dados dos artigos no formato do projeto pelo algoritmo “</w:t>
+      </w:r>
+      <w:proofErr w:type="spellStart"/>
+      <w:r>
+        <w:rPr>
+          <w:rFonts w:ascii="Arial" w:hAnsi="Arial" w:cs="Arial"/>
+          <w:sz w:val="24"/>
+          <w:szCs w:val="24"/>
+        </w:rPr>
+        <w:t>get_</w:t>
+      </w:r>
+      <w:proofErr w:type="gramStart"/>
+      <w:r>
+        <w:rPr>
+          <w:rFonts w:ascii="Arial" w:hAnsi="Arial" w:cs="Arial"/>
+          <w:sz w:val="24"/>
+          <w:szCs w:val="24"/>
+        </w:rPr>
+        <w:t>literature.R</w:t>
+      </w:r>
+      <w:proofErr w:type="spellEnd"/>
+      <w:proofErr w:type="gramEnd"/>
+      <w:r>
+        <w:rPr>
+          <w:rFonts w:ascii="Arial" w:hAnsi="Arial" w:cs="Arial"/>
+          <w:sz w:val="24"/>
+          <w:szCs w:val="24"/>
+        </w:rPr>
+        <w:t>”</w:t>
+      </w:r>
+    </w:p>
+    <w:p>
+      <w:pPr>
+        <w:pStyle w:val="PargrafodaLista"/>
+        <w:numPr>
+          <w:ilvl w:val="0"/>
+          <w:numId w:val="2"/>
+        </w:numPr>
+        <w:jc w:val="both"/>
+        <w:rPr>
+          <w:rFonts w:ascii="Arial" w:hAnsi="Arial" w:cs="Arial"/>
+          <w:sz w:val="24"/>
+          <w:szCs w:val="24"/>
+        </w:rPr>
+      </w:pPr>
+      <w:r>
+        <w:rPr>
+          <w:rFonts w:ascii="Arial" w:hAnsi="Arial" w:cs="Arial"/>
+          <w:sz w:val="24"/>
+          <w:szCs w:val="24"/>
+        </w:rPr>
+        <w:t>Buscar por mais artigos</w:t>
+      </w:r>
+    </w:p>
+    <w:p>
+      <w:pPr>
+        <w:pStyle w:val="PargrafodaLista"/>
+        <w:numPr>
+          <w:ilvl w:val="0"/>
+          <w:numId w:val="2"/>
+        </w:numPr>
+        <w:jc w:val="both"/>
+        <w:rPr>
+          <w:rFonts w:ascii="Arial" w:hAnsi="Arial" w:cs="Arial"/>
+          <w:sz w:val="24"/>
+          <w:szCs w:val="24"/>
+        </w:rPr>
+      </w:pPr>
+      <w:r>
+        <w:rPr>
+          <w:rFonts w:ascii="Arial" w:hAnsi="Arial" w:cs="Arial"/>
+          <w:sz w:val="24"/>
+          <w:szCs w:val="24"/>
+        </w:rPr>
+        <w:t xml:space="preserve">Primeira versão do repositório de dados </w:t>
+      </w:r>
+      <w:r>
+        <w:rPr>
+          <w:rFonts w:ascii="Arial" w:hAnsi="Arial" w:cs="Arial"/>
+          <w:sz w:val="24"/>
+          <w:szCs w:val="24"/>
+        </w:rPr>
+        <w:t>unificado</w:t>
+      </w:r>
+      <w:r>
+        <w:rPr>
+          <w:rFonts w:ascii="Arial" w:hAnsi="Arial" w:cs="Arial"/>
+          <w:sz w:val="24"/>
+          <w:szCs w:val="24"/>
+        </w:rPr>
+        <w:t xml:space="preserve"> com </w:t>
+      </w:r>
+      <w:proofErr w:type="gramStart"/>
+      <w:r>
+        <w:rPr>
+          <w:rFonts w:ascii="Arial" w:hAnsi="Arial" w:cs="Arial"/>
+          <w:sz w:val="24"/>
+          <w:szCs w:val="24"/>
+        </w:rPr>
+        <w:t>TRY,BIEN</w:t>
+      </w:r>
+      <w:proofErr w:type="gramEnd"/>
+      <w:r>
+        <w:rPr>
+          <w:rFonts w:ascii="Arial" w:hAnsi="Arial" w:cs="Arial"/>
+          <w:sz w:val="24"/>
+          <w:szCs w:val="24"/>
+        </w:rPr>
+        <w:t xml:space="preserve"> e literatura, para início da padronização de informações de cada coluna.</w:t>
+      </w:r>
+    </w:p>
+    <w:p>
+      <w:pPr>
+        <w:pStyle w:val="PargrafodaLista"/>
+        <w:numPr>
+          <w:ilvl w:val="0"/>
+          <w:numId w:val="2"/>
+        </w:numPr>
+        <w:jc w:val="both"/>
+        <w:rPr>
+          <w:rFonts w:ascii="Arial" w:hAnsi="Arial" w:cs="Arial"/>
+          <w:sz w:val="24"/>
+          <w:szCs w:val="24"/>
+        </w:rPr>
+      </w:pPr>
+      <w:r>
+        <w:rPr>
+          <w:rFonts w:ascii="Arial" w:hAnsi="Arial" w:cs="Arial"/>
+          <w:sz w:val="24"/>
+          <w:szCs w:val="24"/>
+        </w:rPr>
+        <w:t>A</w:t>
+      </w:r>
+      <w:r>
+        <w:rPr>
+          <w:rFonts w:ascii="Arial" w:hAnsi="Arial" w:cs="Arial"/>
+          <w:sz w:val="24"/>
+          <w:szCs w:val="24"/>
+        </w:rPr>
+        <w:t>lgoritmo</w:t>
+      </w:r>
+      <w:r>
+        <w:rPr>
+          <w:rFonts w:ascii="Arial" w:hAnsi="Arial" w:cs="Arial"/>
+          <w:sz w:val="24"/>
+          <w:szCs w:val="24"/>
+        </w:rPr>
+        <w:t xml:space="preserve"> para consulta e sumário dos dados</w:t>
+      </w:r>
+      <w:bookmarkStart w:id="1" w:name="_GoBack"/>
+      <w:bookmarkEnd w:id="1"/>
     </w:p>
     <w:p>
       <w:pPr>
@@ -24776,8 +24986,124 @@
       </w:rPr>
     </w:lvl>
   </w:abstractNum>
+  <w:abstractNum w:abstractNumId="1" w15:restartNumberingAfterBreak="0">
+    <w:nsid w:val="6DE24A9C"/>
+    <w:multiLevelType w:val="hybridMultilevel"/>
+    <w:tmpl w:val="33164B2E"/>
+    <w:lvl w:ilvl="0" w:tplc="04160001">
+      <w:start w:val="1"/>
+      <w:numFmt w:val="bullet"/>
+      <w:lvlText w:val=""/>
+      <w:lvlJc w:val="left"/>
+      <w:pPr>
+        <w:ind w:left="360" w:hanging="360"/>
+      </w:pPr>
+      <w:rPr>
+        <w:rFonts w:ascii="Symbol" w:hAnsi="Symbol" w:hint="default"/>
+      </w:rPr>
+    </w:lvl>
+    <w:lvl w:ilvl="1" w:tplc="04160003" w:tentative="1">
+      <w:start w:val="1"/>
+      <w:numFmt w:val="bullet"/>
+      <w:lvlText w:val="o"/>
+      <w:lvlJc w:val="left"/>
+      <w:pPr>
+        <w:ind w:left="1080" w:hanging="360"/>
+      </w:pPr>
+      <w:rPr>
+        <w:rFonts w:ascii="Courier New" w:hAnsi="Courier New" w:cs="Courier New" w:hint="default"/>
+      </w:rPr>
+    </w:lvl>
+    <w:lvl w:ilvl="2" w:tplc="04160005" w:tentative="1">
+      <w:start w:val="1"/>
+      <w:numFmt w:val="bullet"/>
+      <w:lvlText w:val=""/>
+      <w:lvlJc w:val="left"/>
+      <w:pPr>
+        <w:ind w:left="1800" w:hanging="360"/>
+      </w:pPr>
+      <w:rPr>
+        <w:rFonts w:ascii="Wingdings" w:hAnsi="Wingdings" w:hint="default"/>
+      </w:rPr>
+    </w:lvl>
+    <w:lvl w:ilvl="3" w:tplc="04160001" w:tentative="1">
+      <w:start w:val="1"/>
+      <w:numFmt w:val="bullet"/>
+      <w:lvlText w:val=""/>
+      <w:lvlJc w:val="left"/>
+      <w:pPr>
+        <w:ind w:left="2520" w:hanging="360"/>
+      </w:pPr>
+      <w:rPr>
+        <w:rFonts w:ascii="Symbol" w:hAnsi="Symbol" w:hint="default"/>
+      </w:rPr>
+    </w:lvl>
+    <w:lvl w:ilvl="4" w:tplc="04160003" w:tentative="1">
+      <w:start w:val="1"/>
+      <w:numFmt w:val="bullet"/>
+      <w:lvlText w:val="o"/>
+      <w:lvlJc w:val="left"/>
+      <w:pPr>
+        <w:ind w:left="3240" w:hanging="360"/>
+      </w:pPr>
+      <w:rPr>
+        <w:rFonts w:ascii="Courier New" w:hAnsi="Courier New" w:cs="Courier New" w:hint="default"/>
+      </w:rPr>
+    </w:lvl>
+    <w:lvl w:ilvl="5" w:tplc="04160005" w:tentative="1">
+      <w:start w:val="1"/>
+      <w:numFmt w:val="bullet"/>
+      <w:lvlText w:val=""/>
+      <w:lvlJc w:val="left"/>
+      <w:pPr>
+        <w:ind w:left="3960" w:hanging="360"/>
+      </w:pPr>
+      <w:rPr>
+        <w:rFonts w:ascii="Wingdings" w:hAnsi="Wingdings" w:hint="default"/>
+      </w:rPr>
+    </w:lvl>
+    <w:lvl w:ilvl="6" w:tplc="04160001" w:tentative="1">
+      <w:start w:val="1"/>
+      <w:numFmt w:val="bullet"/>
+      <w:lvlText w:val=""/>
+      <w:lvlJc w:val="left"/>
+      <w:pPr>
+        <w:ind w:left="4680" w:hanging="360"/>
+      </w:pPr>
+      <w:rPr>
+        <w:rFonts w:ascii="Symbol" w:hAnsi="Symbol" w:hint="default"/>
+      </w:rPr>
+    </w:lvl>
+    <w:lvl w:ilvl="7" w:tplc="04160003" w:tentative="1">
+      <w:start w:val="1"/>
+      <w:numFmt w:val="bullet"/>
+      <w:lvlText w:val="o"/>
+      <w:lvlJc w:val="left"/>
+      <w:pPr>
+        <w:ind w:left="5400" w:hanging="360"/>
+      </w:pPr>
+      <w:rPr>
+        <w:rFonts w:ascii="Courier New" w:hAnsi="Courier New" w:cs="Courier New" w:hint="default"/>
+      </w:rPr>
+    </w:lvl>
+    <w:lvl w:ilvl="8" w:tplc="04160005" w:tentative="1">
+      <w:start w:val="1"/>
+      <w:numFmt w:val="bullet"/>
+      <w:lvlText w:val=""/>
+      <w:lvlJc w:val="left"/>
+      <w:pPr>
+        <w:ind w:left="6120" w:hanging="360"/>
+      </w:pPr>
+      <w:rPr>
+        <w:rFonts w:ascii="Wingdings" w:hAnsi="Wingdings" w:hint="default"/>
+      </w:rPr>
+    </w:lvl>
+  </w:abstractNum>
   <w:num w:numId="1">
     <w:abstractNumId w:val="0"/>
+  </w:num>
+  <w:num w:numId="2">
+    <w:abstractNumId w:val="1"/>
   </w:num>
 </w:numbering>
 </file>
@@ -25184,7 +25510,6 @@
   <w:style w:type="character" w:default="1" w:styleId="Fontepargpadro">
     <w:name w:val="Default Paragraph Font"/>
     <w:uiPriority w:val="1"/>
-    <w:semiHidden/>
     <w:unhideWhenUsed/>
   </w:style>
   <w:style w:type="table" w:default="1" w:styleId="Tabelanormal">

</xml_diff>